<commit_message>
Eliminación de funciones repetidas
</commit_message>
<xml_diff>
--- a/Tareas/TennisGame2-Desde_Cero/Documentacion-Refactorizacion.docx
+++ b/Tareas/TennisGame2-Desde_Cero/Documentacion-Refactorizacion.docx
@@ -3,6 +3,506 @@
 <w:document xmlns:wpc="http://schemas.microsoft.com/office/word/2010/wordprocessingCanvas" xmlns:cx="http://schemas.microsoft.com/office/drawing/2014/chartex" xmlns:cx1="http://schemas.microsoft.com/office/drawing/2015/9/8/chartex" xmlns:cx2="http://schemas.microsoft.com/office/drawing/2015/10/21/chartex" xmlns:cx3="http://schemas.microsoft.com/office/drawing/2016/5/9/chartex" xmlns:cx4="http://schemas.microsoft.com/office/drawing/2016/5/10/chartex" xmlns:cx5="http://schemas.microsoft.com/office/drawing/2016/5/11/chartex" xmlns:cx6="http://schemas.microsoft.com/office/drawing/2016/5/12/chartex" xmlns:cx7="http://schemas.microsoft.com/office/drawing/2016/5/13/chartex" xmlns:cx8="http://schemas.microsoft.com/office/drawing/2016/5/14/chartex" xmlns:mc="http://schemas.openxmlformats.org/markup-compatibility/2006" xmlns:aink="http://schemas.microsoft.com/office/drawing/2016/ink" xmlns:am3d="http://schemas.microsoft.com/office/drawing/2017/model3d" xmlns:o="urn:schemas-microsoft-com:office:office" xmlns:r="http://schemas.openxmlformats.org/officeDocument/2006/relationships" xmlns:m="http://schemas.openxmlformats.org/officeDocument/2006/math" xmlns:v="urn:schemas-microsoft-com:vml" xmlns:wp14="http://schemas.microsoft.com/office/word/2010/wordprocessingDrawing" xmlns:wp="http://schemas.openxmlformats.org/drawingml/2006/wordprocessingDrawing" xmlns:w10="urn:schemas-microsoft-com:office:word" xmlns:w="http://schemas.openxmlformats.org/wordprocessingml/2006/main" xmlns:w14="http://schemas.microsoft.com/office/word/2010/wordml" xmlns:w15="http://schemas.microsoft.com/office/word/2012/wordml" xmlns:w16cid="http://schemas.microsoft.com/office/word/2016/wordml/cid" xmlns:w16se="http://schemas.microsoft.com/office/word/2015/wordml/symex" xmlns:wpg="http://schemas.microsoft.com/office/word/2010/wordprocessingGroup" xmlns:wpi="http://schemas.microsoft.com/office/word/2010/wordprocessingInk" xmlns:wne="http://schemas.microsoft.com/office/word/2006/wordml" xmlns:wps="http://schemas.microsoft.com/office/word/2010/wordprocessingShape" mc:Ignorable="w14 w15 w16se w16cid wp14">
   <w:body>
     <w:p>
+      <w:pPr>
+        <w:rPr>
+          <w:rFonts w:ascii="Times New Roman" w:hAnsi="Times New Roman" w:cs="Times New Roman"/>
+          <w:sz w:val="24"/>
+          <w:szCs w:val="24"/>
+          <w:lang w:val="es-ES"/>
+        </w:rPr>
+      </w:pPr>
+      <w:r>
+        <w:rPr>
+          <w:rFonts w:ascii="Times New Roman" w:hAnsi="Times New Roman" w:cs="Times New Roman"/>
+          <w:sz w:val="24"/>
+          <w:szCs w:val="24"/>
+          <w:lang w:val="es-ES"/>
+        </w:rPr>
+        <w:t>1.-Primero se extrajo l</w:t>
+      </w:r>
+      <w:r>
+        <w:rPr>
+          <w:rFonts w:ascii="Times New Roman" w:hAnsi="Times New Roman" w:cs="Times New Roman"/>
+          <w:sz w:val="24"/>
+          <w:szCs w:val="24"/>
+          <w:lang w:val="es-ES"/>
+        </w:rPr>
+        <w:t xml:space="preserve">os métodos </w:t>
+      </w:r>
+      <w:r>
+        <w:rPr>
+          <w:rFonts w:ascii="Times New Roman" w:hAnsi="Times New Roman" w:cs="Times New Roman"/>
+          <w:sz w:val="24"/>
+          <w:szCs w:val="24"/>
+          <w:lang w:val="es-ES"/>
+        </w:rPr>
+        <w:t>de</w:t>
+      </w:r>
+      <w:r>
+        <w:rPr>
+          <w:rFonts w:ascii="Times New Roman" w:hAnsi="Times New Roman" w:cs="Times New Roman"/>
+          <w:sz w:val="24"/>
+          <w:szCs w:val="24"/>
+          <w:lang w:val="es-ES"/>
+        </w:rPr>
+        <w:t xml:space="preserve"> la función getScore, esto para poder eliminar tanta línea de código que se tiene, así no se cansa el tener que leer tanto código para solo entender una función.</w:t>
+      </w:r>
+    </w:p>
+    <w:p>
+      <w:pPr>
+        <w:rPr>
+          <w:rFonts w:ascii="Times New Roman" w:hAnsi="Times New Roman" w:cs="Times New Roman"/>
+          <w:sz w:val="24"/>
+          <w:szCs w:val="24"/>
+          <w:lang w:val="es-ES"/>
+        </w:rPr>
+      </w:pPr>
+      <w:r>
+        <w:rPr>
+          <w:noProof/>
+        </w:rPr>
+        <w:drawing>
+          <wp:inline distT="0" distB="0" distL="0" distR="0" wp14:anchorId="1F60FEA4" wp14:editId="2856BA1F">
+            <wp:extent cx="1240404" cy="3109281"/>
+            <wp:effectExtent l="0" t="0" r="0" b="0"/>
+            <wp:docPr id="1" name="Imagen 1"/>
+            <wp:cNvGraphicFramePr>
+              <a:graphicFrameLocks xmlns:a="http://schemas.openxmlformats.org/drawingml/2006/main" noChangeAspect="1"/>
+            </wp:cNvGraphicFramePr>
+            <a:graphic xmlns:a="http://schemas.openxmlformats.org/drawingml/2006/main">
+              <a:graphicData uri="http://schemas.openxmlformats.org/drawingml/2006/picture">
+                <pic:pic xmlns:pic="http://schemas.openxmlformats.org/drawingml/2006/picture">
+                  <pic:nvPicPr>
+                    <pic:cNvPr id="1" name=""/>
+                    <pic:cNvPicPr/>
+                  </pic:nvPicPr>
+                  <pic:blipFill>
+                    <a:blip r:embed="rId4"/>
+                    <a:stretch>
+                      <a:fillRect/>
+                    </a:stretch>
+                  </pic:blipFill>
+                  <pic:spPr>
+                    <a:xfrm>
+                      <a:off x="0" y="0"/>
+                      <a:ext cx="1264468" cy="3169601"/>
+                    </a:xfrm>
+                    <a:prstGeom prst="rect">
+                      <a:avLst/>
+                    </a:prstGeom>
+                  </pic:spPr>
+                </pic:pic>
+              </a:graphicData>
+            </a:graphic>
+          </wp:inline>
+        </w:drawing>
+      </w:r>
+      <w:r>
+        <w:rPr>
+          <w:noProof/>
+        </w:rPr>
+        <w:drawing>
+          <wp:inline distT="0" distB="0" distL="0" distR="0" wp14:anchorId="2177307A" wp14:editId="4C57D7A5">
+            <wp:extent cx="2114286" cy="2723809"/>
+            <wp:effectExtent l="0" t="0" r="635" b="635"/>
+            <wp:docPr id="3" name="Imagen 3"/>
+            <wp:cNvGraphicFramePr>
+              <a:graphicFrameLocks xmlns:a="http://schemas.openxmlformats.org/drawingml/2006/main" noChangeAspect="1"/>
+            </wp:cNvGraphicFramePr>
+            <a:graphic xmlns:a="http://schemas.openxmlformats.org/drawingml/2006/main">
+              <a:graphicData uri="http://schemas.openxmlformats.org/drawingml/2006/picture">
+                <pic:pic xmlns:pic="http://schemas.openxmlformats.org/drawingml/2006/picture">
+                  <pic:nvPicPr>
+                    <pic:cNvPr id="1" name=""/>
+                    <pic:cNvPicPr/>
+                  </pic:nvPicPr>
+                  <pic:blipFill>
+                    <a:blip r:embed="rId5"/>
+                    <a:stretch>
+                      <a:fillRect/>
+                    </a:stretch>
+                  </pic:blipFill>
+                  <pic:spPr>
+                    <a:xfrm>
+                      <a:off x="0" y="0"/>
+                      <a:ext cx="2114286" cy="2723809"/>
+                    </a:xfrm>
+                    <a:prstGeom prst="rect">
+                      <a:avLst/>
+                    </a:prstGeom>
+                  </pic:spPr>
+                </pic:pic>
+              </a:graphicData>
+            </a:graphic>
+          </wp:inline>
+        </w:drawing>
+      </w:r>
+    </w:p>
+    <w:p>
+      <w:pPr>
+        <w:rPr>
+          <w:rFonts w:ascii="Times New Roman" w:hAnsi="Times New Roman" w:cs="Times New Roman"/>
+          <w:sz w:val="24"/>
+          <w:szCs w:val="24"/>
+          <w:lang w:val="es-ES"/>
+        </w:rPr>
+      </w:pPr>
+      <w:r>
+        <w:rPr>
+          <w:rFonts w:ascii="Times New Roman" w:hAnsi="Times New Roman" w:cs="Times New Roman"/>
+          <w:sz w:val="24"/>
+          <w:szCs w:val="24"/>
+          <w:lang w:val="es-ES"/>
+        </w:rPr>
+        <w:t>Se pone mismo nombre a los métodos que son muy parecidos en cuanto a su operación que realizan.</w:t>
+      </w:r>
+    </w:p>
+    <w:p>
+      <w:pPr>
+        <w:rPr>
+          <w:rFonts w:ascii="Times New Roman" w:hAnsi="Times New Roman" w:cs="Times New Roman"/>
+          <w:sz w:val="24"/>
+          <w:szCs w:val="24"/>
+          <w:lang w:val="es-ES"/>
+        </w:rPr>
+      </w:pPr>
+      <w:r>
+        <w:rPr>
+          <w:rFonts w:ascii="Times New Roman" w:hAnsi="Times New Roman" w:cs="Times New Roman"/>
+          <w:sz w:val="24"/>
+          <w:szCs w:val="24"/>
+          <w:lang w:val="es-ES"/>
+        </w:rPr>
+        <w:t>2.-</w:t>
+      </w:r>
+      <w:r>
+        <w:rPr>
+          <w:rFonts w:ascii="Times New Roman" w:hAnsi="Times New Roman" w:cs="Times New Roman"/>
+          <w:sz w:val="24"/>
+          <w:szCs w:val="24"/>
+          <w:lang w:val="es-ES"/>
+        </w:rPr>
+        <w:t xml:space="preserve">Se crea la función getLiteral </w:t>
+      </w:r>
+      <w:r>
+        <w:rPr>
+          <w:rFonts w:ascii="Times New Roman" w:hAnsi="Times New Roman" w:cs="Times New Roman"/>
+          <w:sz w:val="24"/>
+          <w:szCs w:val="24"/>
+          <w:lang w:val="es-ES"/>
+        </w:rPr>
+        <w:t>la cual tendría todos los if que se repiten dentro de los métodos normal, para eliminar la redundancia.</w:t>
+      </w:r>
+    </w:p>
+    <w:p>
+      <w:pPr>
+        <w:rPr>
+          <w:rFonts w:ascii="Times New Roman" w:hAnsi="Times New Roman" w:cs="Times New Roman"/>
+          <w:sz w:val="24"/>
+          <w:szCs w:val="24"/>
+          <w:lang w:val="es-ES"/>
+        </w:rPr>
+      </w:pPr>
+      <w:r>
+        <w:rPr>
+          <w:noProof/>
+        </w:rPr>
+        <w:drawing>
+          <wp:inline distT="0" distB="0" distL="0" distR="0" wp14:anchorId="042AE657" wp14:editId="47C0E6AC">
+            <wp:extent cx="1311966" cy="3859814"/>
+            <wp:effectExtent l="0" t="0" r="2540" b="7620"/>
+            <wp:docPr id="4" name="Imagen 4"/>
+            <wp:cNvGraphicFramePr>
+              <a:graphicFrameLocks xmlns:a="http://schemas.openxmlformats.org/drawingml/2006/main" noChangeAspect="1"/>
+            </wp:cNvGraphicFramePr>
+            <a:graphic xmlns:a="http://schemas.openxmlformats.org/drawingml/2006/main">
+              <a:graphicData uri="http://schemas.openxmlformats.org/drawingml/2006/picture">
+                <pic:pic xmlns:pic="http://schemas.openxmlformats.org/drawingml/2006/picture">
+                  <pic:nvPicPr>
+                    <pic:cNvPr id="1" name=""/>
+                    <pic:cNvPicPr/>
+                  </pic:nvPicPr>
+                  <pic:blipFill>
+                    <a:blip r:embed="rId6"/>
+                    <a:stretch>
+                      <a:fillRect/>
+                    </a:stretch>
+                  </pic:blipFill>
+                  <pic:spPr>
+                    <a:xfrm>
+                      <a:off x="0" y="0"/>
+                      <a:ext cx="1318415" cy="3878787"/>
+                    </a:xfrm>
+                    <a:prstGeom prst="rect">
+                      <a:avLst/>
+                    </a:prstGeom>
+                  </pic:spPr>
+                </pic:pic>
+              </a:graphicData>
+            </a:graphic>
+          </wp:inline>
+        </w:drawing>
+      </w:r>
+      <w:r>
+        <w:rPr>
+          <w:noProof/>
+        </w:rPr>
+        <w:drawing>
+          <wp:inline distT="0" distB="0" distL="0" distR="0" wp14:anchorId="01359D3F" wp14:editId="4B0B94F3">
+            <wp:extent cx="2043264" cy="1152939"/>
+            <wp:effectExtent l="0" t="0" r="0" b="9525"/>
+            <wp:docPr id="5" name="Imagen 5"/>
+            <wp:cNvGraphicFramePr>
+              <a:graphicFrameLocks xmlns:a="http://schemas.openxmlformats.org/drawingml/2006/main" noChangeAspect="1"/>
+            </wp:cNvGraphicFramePr>
+            <a:graphic xmlns:a="http://schemas.openxmlformats.org/drawingml/2006/main">
+              <a:graphicData uri="http://schemas.openxmlformats.org/drawingml/2006/picture">
+                <pic:pic xmlns:pic="http://schemas.openxmlformats.org/drawingml/2006/picture">
+                  <pic:nvPicPr>
+                    <pic:cNvPr id="1" name=""/>
+                    <pic:cNvPicPr/>
+                  </pic:nvPicPr>
+                  <pic:blipFill>
+                    <a:blip r:embed="rId7"/>
+                    <a:stretch>
+                      <a:fillRect/>
+                    </a:stretch>
+                  </pic:blipFill>
+                  <pic:spPr>
+                    <a:xfrm>
+                      <a:off x="0" y="0"/>
+                      <a:ext cx="2057941" cy="1161221"/>
+                    </a:xfrm>
+                    <a:prstGeom prst="rect">
+                      <a:avLst/>
+                    </a:prstGeom>
+                  </pic:spPr>
+                </pic:pic>
+              </a:graphicData>
+            </a:graphic>
+          </wp:inline>
+        </w:drawing>
+      </w:r>
+      <w:r>
+        <w:rPr>
+          <w:noProof/>
+        </w:rPr>
+        <w:drawing>
+          <wp:inline distT="0" distB="0" distL="0" distR="0" wp14:anchorId="4D367146" wp14:editId="14C45F97">
+            <wp:extent cx="1717482" cy="3758549"/>
+            <wp:effectExtent l="0" t="0" r="0" b="0"/>
+            <wp:docPr id="7" name="Imagen 7"/>
+            <wp:cNvGraphicFramePr>
+              <a:graphicFrameLocks xmlns:a="http://schemas.openxmlformats.org/drawingml/2006/main" noChangeAspect="1"/>
+            </wp:cNvGraphicFramePr>
+            <a:graphic xmlns:a="http://schemas.openxmlformats.org/drawingml/2006/main">
+              <a:graphicData uri="http://schemas.openxmlformats.org/drawingml/2006/picture">
+                <pic:pic xmlns:pic="http://schemas.openxmlformats.org/drawingml/2006/picture">
+                  <pic:nvPicPr>
+                    <pic:cNvPr id="1" name=""/>
+                    <pic:cNvPicPr/>
+                  </pic:nvPicPr>
+                  <pic:blipFill>
+                    <a:blip r:embed="rId8"/>
+                    <a:stretch>
+                      <a:fillRect/>
+                    </a:stretch>
+                  </pic:blipFill>
+                  <pic:spPr>
+                    <a:xfrm>
+                      <a:off x="0" y="0"/>
+                      <a:ext cx="1739604" cy="3806960"/>
+                    </a:xfrm>
+                    <a:prstGeom prst="rect">
+                      <a:avLst/>
+                    </a:prstGeom>
+                  </pic:spPr>
+                </pic:pic>
+              </a:graphicData>
+            </a:graphic>
+          </wp:inline>
+        </w:drawing>
+      </w:r>
+    </w:p>
+    <w:p>
+      <w:pPr>
+        <w:rPr>
+          <w:rFonts w:ascii="Times New Roman" w:hAnsi="Times New Roman" w:cs="Times New Roman"/>
+          <w:sz w:val="24"/>
+          <w:szCs w:val="24"/>
+          <w:lang w:val="es-ES"/>
+        </w:rPr>
+      </w:pPr>
+      <w:r>
+        <w:rPr>
+          <w:rFonts w:ascii="Times New Roman" w:hAnsi="Times New Roman" w:cs="Times New Roman"/>
+          <w:sz w:val="24"/>
+          <w:szCs w:val="24"/>
+          <w:lang w:val="es-ES"/>
+        </w:rPr>
+        <w:lastRenderedPageBreak/>
+        <w:t>3.-</w:t>
+      </w:r>
+      <w:r>
+        <w:rPr>
+          <w:rFonts w:ascii="Times New Roman" w:hAnsi="Times New Roman" w:cs="Times New Roman"/>
+          <w:sz w:val="24"/>
+          <w:szCs w:val="24"/>
+          <w:lang w:val="es-ES"/>
+        </w:rPr>
+        <w:t>Se puede cambiar la función del bloque if de la función normal para que se cumpla con el de los demás normal, eliminando así las funciones repetidas.</w:t>
+      </w:r>
+    </w:p>
+    <w:p>
+      <w:pPr>
+        <w:jc w:val="both"/>
+        <w:rPr>
+          <w:rFonts w:ascii="Times New Roman" w:hAnsi="Times New Roman" w:cs="Times New Roman"/>
+          <w:sz w:val="24"/>
+          <w:szCs w:val="24"/>
+          <w:lang w:val="es-ES"/>
+        </w:rPr>
+      </w:pPr>
+      <w:r>
+        <w:rPr>
+          <w:noProof/>
+        </w:rPr>
+        <w:drawing>
+          <wp:inline distT="0" distB="0" distL="0" distR="0" wp14:anchorId="406CF354" wp14:editId="2EBFA2E7">
+            <wp:extent cx="1526651" cy="1966767"/>
+            <wp:effectExtent l="0" t="0" r="0" b="0"/>
+            <wp:docPr id="9" name="Imagen 9"/>
+            <wp:cNvGraphicFramePr>
+              <a:graphicFrameLocks xmlns:a="http://schemas.openxmlformats.org/drawingml/2006/main" noChangeAspect="1"/>
+            </wp:cNvGraphicFramePr>
+            <a:graphic xmlns:a="http://schemas.openxmlformats.org/drawingml/2006/main">
+              <a:graphicData uri="http://schemas.openxmlformats.org/drawingml/2006/picture">
+                <pic:pic xmlns:pic="http://schemas.openxmlformats.org/drawingml/2006/picture">
+                  <pic:nvPicPr>
+                    <pic:cNvPr id="1" name=""/>
+                    <pic:cNvPicPr/>
+                  </pic:nvPicPr>
+                  <pic:blipFill>
+                    <a:blip r:embed="rId5"/>
+                    <a:stretch>
+                      <a:fillRect/>
+                    </a:stretch>
+                  </pic:blipFill>
+                  <pic:spPr>
+                    <a:xfrm>
+                      <a:off x="0" y="0"/>
+                      <a:ext cx="1549671" cy="1996424"/>
+                    </a:xfrm>
+                    <a:prstGeom prst="rect">
+                      <a:avLst/>
+                    </a:prstGeom>
+                  </pic:spPr>
+                </pic:pic>
+              </a:graphicData>
+            </a:graphic>
+          </wp:inline>
+        </w:drawing>
+      </w:r>
+      <w:r>
+        <w:rPr>
+          <w:noProof/>
+        </w:rPr>
+        <w:drawing>
+          <wp:inline distT="0" distB="0" distL="0" distR="0" wp14:anchorId="71477710" wp14:editId="0BD99CC7">
+            <wp:extent cx="1807824" cy="930303"/>
+            <wp:effectExtent l="0" t="0" r="2540" b="3175"/>
+            <wp:docPr id="8" name="Imagen 8"/>
+            <wp:cNvGraphicFramePr>
+              <a:graphicFrameLocks xmlns:a="http://schemas.openxmlformats.org/drawingml/2006/main" noChangeAspect="1"/>
+            </wp:cNvGraphicFramePr>
+            <a:graphic xmlns:a="http://schemas.openxmlformats.org/drawingml/2006/main">
+              <a:graphicData uri="http://schemas.openxmlformats.org/drawingml/2006/picture">
+                <pic:pic xmlns:pic="http://schemas.openxmlformats.org/drawingml/2006/picture">
+                  <pic:nvPicPr>
+                    <pic:cNvPr id="1" name=""/>
+                    <pic:cNvPicPr/>
+                  </pic:nvPicPr>
+                  <pic:blipFill>
+                    <a:blip r:embed="rId9"/>
+                    <a:stretch>
+                      <a:fillRect/>
+                    </a:stretch>
+                  </pic:blipFill>
+                  <pic:spPr>
+                    <a:xfrm>
+                      <a:off x="0" y="0"/>
+                      <a:ext cx="1838299" cy="945986"/>
+                    </a:xfrm>
+                    <a:prstGeom prst="rect">
+                      <a:avLst/>
+                    </a:prstGeom>
+                  </pic:spPr>
+                </pic:pic>
+              </a:graphicData>
+            </a:graphic>
+          </wp:inline>
+        </w:drawing>
+      </w:r>
+      <w:r>
+        <w:rPr>
+          <w:noProof/>
+        </w:rPr>
+        <w:drawing>
+          <wp:inline distT="0" distB="0" distL="0" distR="0" wp14:anchorId="7CF8F140" wp14:editId="0E0AC4D0">
+            <wp:extent cx="1745624" cy="1868556"/>
+            <wp:effectExtent l="0" t="0" r="6985" b="0"/>
+            <wp:docPr id="10" name="Imagen 10"/>
+            <wp:cNvGraphicFramePr>
+              <a:graphicFrameLocks xmlns:a="http://schemas.openxmlformats.org/drawingml/2006/main" noChangeAspect="1"/>
+            </wp:cNvGraphicFramePr>
+            <a:graphic xmlns:a="http://schemas.openxmlformats.org/drawingml/2006/main">
+              <a:graphicData uri="http://schemas.openxmlformats.org/drawingml/2006/picture">
+                <pic:pic xmlns:pic="http://schemas.openxmlformats.org/drawingml/2006/picture">
+                  <pic:nvPicPr>
+                    <pic:cNvPr id="1" name=""/>
+                    <pic:cNvPicPr/>
+                  </pic:nvPicPr>
+                  <pic:blipFill>
+                    <a:blip r:embed="rId10"/>
+                    <a:stretch>
+                      <a:fillRect/>
+                    </a:stretch>
+                  </pic:blipFill>
+                  <pic:spPr>
+                    <a:xfrm>
+                      <a:off x="0" y="0"/>
+                      <a:ext cx="1751224" cy="1874550"/>
+                    </a:xfrm>
+                    <a:prstGeom prst="rect">
+                      <a:avLst/>
+                    </a:prstGeom>
+                  </pic:spPr>
+                </pic:pic>
+              </a:graphicData>
+            </a:graphic>
+          </wp:inline>
+        </w:drawing>
+      </w:r>
+    </w:p>
+    <w:p>
+      <w:pPr>
+        <w:jc w:val="both"/>
+        <w:rPr>
+          <w:rFonts w:ascii="Times New Roman" w:hAnsi="Times New Roman" w:cs="Times New Roman"/>
+          <w:sz w:val="24"/>
+          <w:szCs w:val="24"/>
+          <w:lang w:val="es-ES"/>
+        </w:rPr>
+      </w:pPr>
+      <w:r>
+        <w:rPr>
+          <w:rFonts w:ascii="Times New Roman" w:hAnsi="Times New Roman" w:cs="Times New Roman"/>
+          <w:sz w:val="24"/>
+          <w:szCs w:val="24"/>
+          <w:lang w:val="es-ES"/>
+        </w:rPr>
+        <w:t>4.-</w:t>
+      </w:r>
       <w:bookmarkStart w:id="0" w:name="_GoBack"/>
       <w:bookmarkEnd w:id="0"/>
     </w:p>

</xml_diff>

<commit_message>
Código auto explicativo en getScore
</commit_message>
<xml_diff>
--- a/Tareas/TennisGame2-Desde_Cero/Documentacion-Refactorizacion.docx
+++ b/Tareas/TennisGame2-Desde_Cero/Documentacion-Refactorizacion.docx
@@ -45,7 +45,25 @@
           <w:szCs w:val="24"/>
           <w:lang w:val="es-ES"/>
         </w:rPr>
-        <w:t xml:space="preserve"> la función getScore, esto para poder eliminar tanta línea de código que se tiene, así no se cansa el tener que leer tanto código para solo entender una función.</w:t>
+        <w:t xml:space="preserve"> la función getScore</w:t>
+      </w:r>
+      <w:r>
+        <w:rPr>
+          <w:rFonts w:ascii="Times New Roman" w:hAnsi="Times New Roman" w:cs="Times New Roman"/>
+          <w:sz w:val="24"/>
+          <w:szCs w:val="24"/>
+          <w:lang w:val="es-ES"/>
+        </w:rPr>
+        <w:t xml:space="preserve"> mediante Extract Method</w:t>
+      </w:r>
+      <w:r>
+        <w:rPr>
+          <w:rFonts w:ascii="Times New Roman" w:hAnsi="Times New Roman" w:cs="Times New Roman"/>
+          <w:sz w:val="24"/>
+          <w:szCs w:val="24"/>
+          <w:lang w:val="es-ES"/>
+        </w:rPr>
+        <w:t>, esto para poder eliminar tanta línea de código que se tiene, así no se cansa el tener que leer tanto código para solo entender una función.</w:t>
       </w:r>
     </w:p>
     <w:p>
@@ -191,7 +209,25 @@
           <w:szCs w:val="24"/>
           <w:lang w:val="es-ES"/>
         </w:rPr>
-        <w:t>la cual tendría todos los if que se repiten dentro de los métodos normal, para eliminar la redundancia.</w:t>
+        <w:t>la cual tendría todos los if que se repiten dentro de los métodos normal, para eliminar la redundancia</w:t>
+      </w:r>
+      <w:r>
+        <w:rPr>
+          <w:rFonts w:ascii="Times New Roman" w:hAnsi="Times New Roman" w:cs="Times New Roman"/>
+          <w:sz w:val="24"/>
+          <w:szCs w:val="24"/>
+          <w:lang w:val="es-ES"/>
+        </w:rPr>
+        <w:t>, mediante Extract Method</w:t>
+      </w:r>
+      <w:r>
+        <w:rPr>
+          <w:rFonts w:ascii="Times New Roman" w:hAnsi="Times New Roman" w:cs="Times New Roman"/>
+          <w:sz w:val="24"/>
+          <w:szCs w:val="24"/>
+          <w:lang w:val="es-ES"/>
+        </w:rPr>
+        <w:t>.</w:t>
       </w:r>
     </w:p>
     <w:p>
@@ -502,6 +538,266 @@
           <w:lang w:val="es-ES"/>
         </w:rPr>
         <w:t>4.-</w:t>
+      </w:r>
+      <w:r>
+        <w:rPr>
+          <w:rFonts w:ascii="Times New Roman" w:hAnsi="Times New Roman" w:cs="Times New Roman"/>
+          <w:sz w:val="24"/>
+          <w:szCs w:val="24"/>
+          <w:lang w:val="es-ES"/>
+        </w:rPr>
+        <w:t>Se refactorizo el código de la función normal y se modificó la función tie para que también use la función getLiteral, simplificándola en el proceso.</w:t>
+      </w:r>
+    </w:p>
+    <w:p>
+      <w:pPr>
+        <w:jc w:val="both"/>
+        <w:rPr>
+          <w:rFonts w:ascii="Times New Roman" w:hAnsi="Times New Roman" w:cs="Times New Roman"/>
+          <w:sz w:val="24"/>
+          <w:szCs w:val="24"/>
+          <w:lang w:val="es-ES"/>
+        </w:rPr>
+      </w:pPr>
+      <w:r>
+        <w:rPr>
+          <w:noProof/>
+        </w:rPr>
+        <w:drawing>
+          <wp:inline distT="0" distB="0" distL="0" distR="0" wp14:anchorId="123BDE8F" wp14:editId="45381E9A">
+            <wp:extent cx="2122528" cy="2528515"/>
+            <wp:effectExtent l="0" t="0" r="0" b="5715"/>
+            <wp:docPr id="11" name="Imagen 11"/>
+            <wp:cNvGraphicFramePr>
+              <a:graphicFrameLocks xmlns:a="http://schemas.openxmlformats.org/drawingml/2006/main" noChangeAspect="1"/>
+            </wp:cNvGraphicFramePr>
+            <a:graphic xmlns:a="http://schemas.openxmlformats.org/drawingml/2006/main">
+              <a:graphicData uri="http://schemas.openxmlformats.org/drawingml/2006/picture">
+                <pic:pic xmlns:pic="http://schemas.openxmlformats.org/drawingml/2006/picture">
+                  <pic:nvPicPr>
+                    <pic:cNvPr id="1" name=""/>
+                    <pic:cNvPicPr/>
+                  </pic:nvPicPr>
+                  <pic:blipFill>
+                    <a:blip r:embed="rId11"/>
+                    <a:stretch>
+                      <a:fillRect/>
+                    </a:stretch>
+                  </pic:blipFill>
+                  <pic:spPr>
+                    <a:xfrm>
+                      <a:off x="0" y="0"/>
+                      <a:ext cx="2129879" cy="2537272"/>
+                    </a:xfrm>
+                    <a:prstGeom prst="rect">
+                      <a:avLst/>
+                    </a:prstGeom>
+                  </pic:spPr>
+                </pic:pic>
+              </a:graphicData>
+            </a:graphic>
+          </wp:inline>
+        </w:drawing>
+      </w:r>
+      <w:r>
+        <w:rPr>
+          <w:noProof/>
+        </w:rPr>
+        <w:drawing>
+          <wp:inline distT="0" distB="0" distL="0" distR="0" wp14:anchorId="63583203" wp14:editId="54147305">
+            <wp:extent cx="2805582" cy="2534285"/>
+            <wp:effectExtent l="0" t="0" r="0" b="0"/>
+            <wp:docPr id="12" name="Imagen 12"/>
+            <wp:cNvGraphicFramePr>
+              <a:graphicFrameLocks xmlns:a="http://schemas.openxmlformats.org/drawingml/2006/main" noChangeAspect="1"/>
+            </wp:cNvGraphicFramePr>
+            <a:graphic xmlns:a="http://schemas.openxmlformats.org/drawingml/2006/main">
+              <a:graphicData uri="http://schemas.openxmlformats.org/drawingml/2006/picture">
+                <pic:pic xmlns:pic="http://schemas.openxmlformats.org/drawingml/2006/picture">
+                  <pic:nvPicPr>
+                    <pic:cNvPr id="1" name=""/>
+                    <pic:cNvPicPr/>
+                  </pic:nvPicPr>
+                  <pic:blipFill>
+                    <a:blip r:embed="rId12"/>
+                    <a:stretch>
+                      <a:fillRect/>
+                    </a:stretch>
+                  </pic:blipFill>
+                  <pic:spPr>
+                    <a:xfrm>
+                      <a:off x="0" y="0"/>
+                      <a:ext cx="2834693" cy="2560581"/>
+                    </a:xfrm>
+                    <a:prstGeom prst="rect">
+                      <a:avLst/>
+                    </a:prstGeom>
+                  </pic:spPr>
+                </pic:pic>
+              </a:graphicData>
+            </a:graphic>
+          </wp:inline>
+        </w:drawing>
+      </w:r>
+    </w:p>
+    <w:p>
+      <w:pPr>
+        <w:jc w:val="both"/>
+        <w:rPr>
+          <w:rFonts w:ascii="Times New Roman" w:hAnsi="Times New Roman" w:cs="Times New Roman"/>
+          <w:sz w:val="24"/>
+          <w:szCs w:val="24"/>
+          <w:u w:val="single"/>
+          <w:lang w:val="es-ES"/>
+        </w:rPr>
+      </w:pPr>
+      <w:r>
+        <w:rPr>
+          <w:rFonts w:ascii="Times New Roman" w:hAnsi="Times New Roman" w:cs="Times New Roman"/>
+          <w:sz w:val="24"/>
+          <w:szCs w:val="24"/>
+          <w:lang w:val="es-ES"/>
+        </w:rPr>
+        <w:t>5.-</w:t>
+      </w:r>
+      <w:r>
+        <w:rPr>
+          <w:rFonts w:ascii="Times New Roman" w:hAnsi="Times New Roman" w:cs="Times New Roman"/>
+          <w:sz w:val="24"/>
+          <w:szCs w:val="24"/>
+          <w:lang w:val="es-ES"/>
+        </w:rPr>
+        <w:t xml:space="preserve">Se usó la función Inline para que </w:t>
+      </w:r>
+      <w:r>
+        <w:rPr>
+          <w:rFonts w:ascii="Times New Roman" w:hAnsi="Times New Roman" w:cs="Times New Roman"/>
+          <w:sz w:val="24"/>
+          <w:szCs w:val="24"/>
+          <w:lang w:val="es-ES"/>
+        </w:rPr>
+        <w:t>el código sea auto explicativo</w:t>
+      </w:r>
+      <w:r>
+        <w:rPr>
+          <w:rFonts w:ascii="Times New Roman" w:hAnsi="Times New Roman" w:cs="Times New Roman"/>
+          <w:sz w:val="24"/>
+          <w:szCs w:val="24"/>
+          <w:lang w:val="es-ES"/>
+        </w:rPr>
+        <w:t xml:space="preserve"> dentro de la función getScore.</w:t>
+      </w:r>
+    </w:p>
+    <w:p>
+      <w:pPr>
+        <w:jc w:val="both"/>
+        <w:rPr>
+          <w:rFonts w:ascii="Times New Roman" w:hAnsi="Times New Roman" w:cs="Times New Roman"/>
+          <w:sz w:val="24"/>
+          <w:szCs w:val="24"/>
+          <w:u w:val="single"/>
+          <w:lang w:val="es-ES"/>
+        </w:rPr>
+      </w:pPr>
+      <w:r>
+        <w:rPr>
+          <w:noProof/>
+        </w:rPr>
+        <w:drawing>
+          <wp:inline distT="0" distB="0" distL="0" distR="0" wp14:anchorId="28CA87B4" wp14:editId="78CB1BDD">
+            <wp:extent cx="2220372" cy="1749066"/>
+            <wp:effectExtent l="0" t="0" r="8890" b="3810"/>
+            <wp:docPr id="13" name="Imagen 13"/>
+            <wp:cNvGraphicFramePr>
+              <a:graphicFrameLocks xmlns:a="http://schemas.openxmlformats.org/drawingml/2006/main" noChangeAspect="1"/>
+            </wp:cNvGraphicFramePr>
+            <a:graphic xmlns:a="http://schemas.openxmlformats.org/drawingml/2006/main">
+              <a:graphicData uri="http://schemas.openxmlformats.org/drawingml/2006/picture">
+                <pic:pic xmlns:pic="http://schemas.openxmlformats.org/drawingml/2006/picture">
+                  <pic:nvPicPr>
+                    <pic:cNvPr id="1" name=""/>
+                    <pic:cNvPicPr/>
+                  </pic:nvPicPr>
+                  <pic:blipFill>
+                    <a:blip r:embed="rId13"/>
+                    <a:stretch>
+                      <a:fillRect/>
+                    </a:stretch>
+                  </pic:blipFill>
+                  <pic:spPr>
+                    <a:xfrm>
+                      <a:off x="0" y="0"/>
+                      <a:ext cx="2229442" cy="1756211"/>
+                    </a:xfrm>
+                    <a:prstGeom prst="rect">
+                      <a:avLst/>
+                    </a:prstGeom>
+                  </pic:spPr>
+                </pic:pic>
+              </a:graphicData>
+            </a:graphic>
+          </wp:inline>
+        </w:drawing>
+      </w:r>
+      <w:r>
+        <w:rPr>
+          <w:noProof/>
+        </w:rPr>
+        <w:drawing>
+          <wp:inline distT="0" distB="0" distL="0" distR="0" wp14:anchorId="0AC2C2CD" wp14:editId="1EAB3414">
+            <wp:extent cx="3154017" cy="1892410"/>
+            <wp:effectExtent l="0" t="0" r="8890" b="0"/>
+            <wp:docPr id="15" name="Imagen 15"/>
+            <wp:cNvGraphicFramePr>
+              <a:graphicFrameLocks xmlns:a="http://schemas.openxmlformats.org/drawingml/2006/main" noChangeAspect="1"/>
+            </wp:cNvGraphicFramePr>
+            <a:graphic xmlns:a="http://schemas.openxmlformats.org/drawingml/2006/main">
+              <a:graphicData uri="http://schemas.openxmlformats.org/drawingml/2006/picture">
+                <pic:pic xmlns:pic="http://schemas.openxmlformats.org/drawingml/2006/picture">
+                  <pic:nvPicPr>
+                    <pic:cNvPr id="1" name=""/>
+                    <pic:cNvPicPr/>
+                  </pic:nvPicPr>
+                  <pic:blipFill>
+                    <a:blip r:embed="rId14"/>
+                    <a:stretch>
+                      <a:fillRect/>
+                    </a:stretch>
+                  </pic:blipFill>
+                  <pic:spPr>
+                    <a:xfrm>
+                      <a:off x="0" y="0"/>
+                      <a:ext cx="3172972" cy="1903783"/>
+                    </a:xfrm>
+                    <a:prstGeom prst="rect">
+                      <a:avLst/>
+                    </a:prstGeom>
+                  </pic:spPr>
+                </pic:pic>
+              </a:graphicData>
+            </a:graphic>
+          </wp:inline>
+        </w:drawing>
+      </w:r>
+    </w:p>
+    <w:p>
+      <w:pPr>
+        <w:jc w:val="both"/>
+        <w:rPr>
+          <w:rFonts w:ascii="Times New Roman" w:hAnsi="Times New Roman" w:cs="Times New Roman"/>
+          <w:sz w:val="24"/>
+          <w:szCs w:val="24"/>
+          <w:lang w:val="es-ES"/>
+        </w:rPr>
+      </w:pPr>
+      <w:r>
+        <w:rPr>
+          <w:rFonts w:ascii="Times New Roman" w:hAnsi="Times New Roman" w:cs="Times New Roman"/>
+          <w:sz w:val="24"/>
+          <w:szCs w:val="24"/>
+          <w:lang w:val="es-ES"/>
+        </w:rPr>
+        <w:t>6.-</w:t>
       </w:r>
       <w:bookmarkStart w:id="0" w:name="_GoBack"/>
       <w:bookmarkEnd w:id="0"/>

</xml_diff>

<commit_message>
Eliminar sobrecarga de codigo en getScore
</commit_message>
<xml_diff>
--- a/Tareas/TennisGame2-Desde_Cero/Documentacion-Refactorizacion.docx
+++ b/Tareas/TennisGame2-Desde_Cero/Documentacion-Refactorizacion.docx
@@ -790,17 +790,100 @@
           <w:lang w:val="es-ES"/>
         </w:rPr>
       </w:pPr>
-      <w:r>
-        <w:rPr>
-          <w:rFonts w:ascii="Times New Roman" w:hAnsi="Times New Roman" w:cs="Times New Roman"/>
-          <w:sz w:val="24"/>
-          <w:szCs w:val="24"/>
-          <w:lang w:val="es-ES"/>
-        </w:rPr>
+    </w:p>
+    <w:p>
+      <w:pPr>
+        <w:jc w:val="both"/>
+        <w:rPr>
+          <w:rFonts w:ascii="Times New Roman" w:hAnsi="Times New Roman" w:cs="Times New Roman"/>
+          <w:sz w:val="24"/>
+          <w:szCs w:val="24"/>
+          <w:lang w:val="es-ES"/>
+        </w:rPr>
+      </w:pPr>
+    </w:p>
+    <w:p>
+      <w:pPr>
+        <w:jc w:val="both"/>
+        <w:rPr>
+          <w:rFonts w:ascii="Times New Roman" w:hAnsi="Times New Roman" w:cs="Times New Roman"/>
+          <w:sz w:val="24"/>
+          <w:szCs w:val="24"/>
+          <w:lang w:val="es-ES"/>
+        </w:rPr>
+      </w:pPr>
+      <w:r>
+        <w:rPr>
+          <w:rFonts w:ascii="Times New Roman" w:hAnsi="Times New Roman" w:cs="Times New Roman"/>
+          <w:sz w:val="24"/>
+          <w:szCs w:val="24"/>
+          <w:lang w:val="es-ES"/>
+        </w:rPr>
+        <w:lastRenderedPageBreak/>
         <w:t>6.-</w:t>
+      </w:r>
+      <w:r>
+        <w:rPr>
+          <w:rFonts w:ascii="Times New Roman" w:hAnsi="Times New Roman" w:cs="Times New Roman"/>
+          <w:sz w:val="24"/>
+          <w:szCs w:val="24"/>
+          <w:lang w:val="es-ES"/>
+        </w:rPr>
+        <w:t>Se utilizo Extract Method para los ifs de getScore, así no se vería tan cargado de código, poniendo sus respectivos nombres como funciones booleanas.</w:t>
       </w:r>
       <w:bookmarkStart w:id="0" w:name="_GoBack"/>
       <w:bookmarkEnd w:id="0"/>
+    </w:p>
+    <w:p>
+      <w:pPr>
+        <w:jc w:val="both"/>
+        <w:rPr>
+          <w:rFonts w:ascii="Times New Roman" w:hAnsi="Times New Roman" w:cs="Times New Roman"/>
+          <w:sz w:val="24"/>
+          <w:szCs w:val="24"/>
+          <w:lang w:val="es-ES"/>
+        </w:rPr>
+      </w:pPr>
+      <w:r>
+        <w:rPr>
+          <w:noProof/>
+        </w:rPr>
+        <w:drawing>
+          <wp:inline distT="0" distB="0" distL="0" distR="0" wp14:anchorId="36A63F14" wp14:editId="18AFD12E">
+            <wp:extent cx="4314286" cy="2590476"/>
+            <wp:effectExtent l="0" t="0" r="0" b="635"/>
+            <wp:docPr id="16" name="Imagen 16"/>
+            <wp:cNvGraphicFramePr>
+              <a:graphicFrameLocks xmlns:a="http://schemas.openxmlformats.org/drawingml/2006/main" noChangeAspect="1"/>
+            </wp:cNvGraphicFramePr>
+            <a:graphic xmlns:a="http://schemas.openxmlformats.org/drawingml/2006/main">
+              <a:graphicData uri="http://schemas.openxmlformats.org/drawingml/2006/picture">
+                <pic:pic xmlns:pic="http://schemas.openxmlformats.org/drawingml/2006/picture">
+                  <pic:nvPicPr>
+                    <pic:cNvPr id="1" name=""/>
+                    <pic:cNvPicPr/>
+                  </pic:nvPicPr>
+                  <pic:blipFill>
+                    <a:blip r:embed="rId15"/>
+                    <a:stretch>
+                      <a:fillRect/>
+                    </a:stretch>
+                  </pic:blipFill>
+                  <pic:spPr>
+                    <a:xfrm>
+                      <a:off x="0" y="0"/>
+                      <a:ext cx="4314286" cy="2590476"/>
+                    </a:xfrm>
+                    <a:prstGeom prst="rect">
+                      <a:avLst/>
+                    </a:prstGeom>
+                  </pic:spPr>
+                </pic:pic>
+              </a:graphicData>
+            </a:graphic>
+          </wp:inline>
+        </w:drawing>
+      </w:r>
     </w:p>
     <w:sectPr>
       <w:pgSz w:w="11906" w:h="16838"/>

</xml_diff>